<commit_message>
Re #1 review question, create starting query
</commit_message>
<xml_diff>
--- a/Basic Git Commands.docx
+++ b/Basic Git Commands.docx
@@ -27,6 +27,100 @@
           <w:szCs w:val="32"/>
         </w:rPr>
       </w:pPr>
+      <w:r>
+        <w:rPr>
+          <w:rFonts w:ascii="Calibri" w:hAnsi="Calibri" w:cs="Calibri"/>
+          <w:sz w:val="32"/>
+          <w:szCs w:val="32"/>
+        </w:rPr>
+        <w:t>The commands are executed in a command window. VS, VS Code and GitHub desktop all have the ability to open command windows.</w:t>
+      </w:r>
+    </w:p>
+    <w:p>
+      <w:pPr>
+        <w:rPr>
+          <w:rFonts w:ascii="Calibri" w:hAnsi="Calibri" w:cs="Calibri"/>
+          <w:sz w:val="32"/>
+          <w:szCs w:val="32"/>
+        </w:rPr>
+      </w:pPr>
+      <w:r>
+        <w:rPr>
+          <w:rFonts w:ascii="Calibri" w:hAnsi="Calibri" w:cs="Calibri"/>
+          <w:sz w:val="32"/>
+          <w:szCs w:val="32"/>
+        </w:rPr>
+        <w:t xml:space="preserve">To execute you must have Git installed. If you have </w:t>
+      </w:r>
+      <w:proofErr w:type="spellStart"/>
+      <w:r>
+        <w:rPr>
+          <w:rFonts w:ascii="Calibri" w:hAnsi="Calibri" w:cs="Calibri"/>
+          <w:sz w:val="32"/>
+          <w:szCs w:val="32"/>
+        </w:rPr>
+        <w:t>Github</w:t>
+      </w:r>
+      <w:proofErr w:type="spellEnd"/>
+      <w:r>
+        <w:rPr>
+          <w:rFonts w:ascii="Calibri" w:hAnsi="Calibri" w:cs="Calibri"/>
+          <w:sz w:val="32"/>
+          <w:szCs w:val="32"/>
+        </w:rPr>
+        <w:t xml:space="preserve"> Desktop installed then you already have Git installed.</w:t>
+      </w:r>
+    </w:p>
+    <w:p>
+      <w:pPr>
+        <w:rPr>
+          <w:rFonts w:ascii="Calibri" w:hAnsi="Calibri" w:cs="Calibri"/>
+          <w:sz w:val="32"/>
+          <w:szCs w:val="32"/>
+        </w:rPr>
+      </w:pPr>
+      <w:r>
+        <w:rPr>
+          <w:rFonts w:ascii="Calibri" w:hAnsi="Calibri" w:cs="Calibri"/>
+          <w:sz w:val="32"/>
+          <w:szCs w:val="32"/>
+        </w:rPr>
+        <w:t>Typical syntax: git command options</w:t>
+      </w:r>
+    </w:p>
+    <w:p>
+      <w:pPr>
+        <w:rPr>
+          <w:rFonts w:ascii="Calibri" w:hAnsi="Calibri" w:cs="Calibri"/>
+          <w:sz w:val="32"/>
+          <w:szCs w:val="32"/>
+        </w:rPr>
+      </w:pPr>
+      <w:r>
+        <w:rPr>
+          <w:rFonts w:ascii="Calibri" w:hAnsi="Calibri" w:cs="Calibri"/>
+          <w:sz w:val="32"/>
+          <w:szCs w:val="32"/>
+        </w:rPr>
+        <w:t>To trace and prepare your repository changes for committing you can use: git add . or git add -a</w:t>
+      </w:r>
+    </w:p>
+    <w:p>
+      <w:pPr>
+        <w:rPr>
+          <w:rFonts w:ascii="Calibri" w:hAnsi="Calibri" w:cs="Calibri"/>
+          <w:sz w:val="32"/>
+          <w:szCs w:val="32"/>
+        </w:rPr>
+      </w:pPr>
+      <w:r>
+        <w:rPr>
+          <w:rFonts w:ascii="Calibri" w:hAnsi="Calibri" w:cs="Calibri"/>
+          <w:sz w:val="32"/>
+          <w:szCs w:val="32"/>
+        </w:rPr>
+        <w:t>For help on your commands you can use: git command -help (which places a summary of options on the command window) or git command –help (which opens your help in a browser window)</w:t>
+      </w:r>
     </w:p>
     <w:p/>
     <w:tbl>
@@ -148,18 +242,8 @@
                 <w:sz w:val="32"/>
                 <w:szCs w:val="32"/>
               </w:rPr>
-              <w:t xml:space="preserve">git </w:t>
-            </w:r>
-            <w:proofErr w:type="gramStart"/>
-            <w:r>
-              <w:rPr>
-                <w:rFonts w:ascii="Calibri" w:hAnsi="Calibri" w:cs="Calibri"/>
-                <w:sz w:val="32"/>
-                <w:szCs w:val="32"/>
-              </w:rPr>
-              <w:t>pull</w:t>
-            </w:r>
-            <w:proofErr w:type="gramEnd"/>
+              <w:t>git pull</w:t>
+            </w:r>
           </w:p>
           <w:p>
             <w:pPr>
@@ -243,25 +327,7 @@
                 <w:sz w:val="32"/>
                 <w:szCs w:val="32"/>
               </w:rPr>
-              <w:t xml:space="preserve">This shows in a list the </w:t>
-            </w:r>
-            <w:proofErr w:type="gramStart"/>
-            <w:r>
-              <w:rPr>
-                <w:rFonts w:ascii="Calibri" w:hAnsi="Calibri" w:cs="Calibri"/>
-                <w:sz w:val="32"/>
-                <w:szCs w:val="32"/>
-              </w:rPr>
-              <w:t>current status</w:t>
-            </w:r>
-            <w:proofErr w:type="gramEnd"/>
-            <w:r>
-              <w:rPr>
-                <w:rFonts w:ascii="Calibri" w:hAnsi="Calibri" w:cs="Calibri"/>
-                <w:sz w:val="32"/>
-                <w:szCs w:val="32"/>
-              </w:rPr>
-              <w:t xml:space="preserve"> of tracked and untracked files in your local repository</w:t>
+              <w:t>This shows in a list the current status of tracked and untracked files in your local repository</w:t>
             </w:r>
           </w:p>
         </w:tc>
@@ -319,47 +385,38 @@
                 <w:sz w:val="32"/>
                 <w:szCs w:val="32"/>
               </w:rPr>
-              <w:t xml:space="preserve">git </w:t>
-            </w:r>
-            <w:proofErr w:type="gramStart"/>
-            <w:r>
-              <w:rPr>
-                <w:rFonts w:ascii="Calibri" w:hAnsi="Calibri" w:cs="Calibri"/>
-                <w:sz w:val="32"/>
-                <w:szCs w:val="32"/>
-              </w:rPr>
-              <w:t>stash</w:t>
-            </w:r>
-            <w:proofErr w:type="gramEnd"/>
-            <w:r>
-              <w:rPr>
-                <w:rFonts w:ascii="Calibri" w:hAnsi="Calibri" w:cs="Calibri"/>
-                <w:sz w:val="32"/>
-                <w:szCs w:val="32"/>
-              </w:rPr>
-              <w:t xml:space="preserve"> apply</w:t>
-            </w:r>
-          </w:p>
-        </w:tc>
-        <w:tc>
-          <w:tcPr>
-            <w:tcW w:w="4148" w:type="dxa"/>
-          </w:tcPr>
-          <w:p>
-            <w:pPr>
-              <w:rPr>
-                <w:rFonts w:ascii="Calibri" w:hAnsi="Calibri" w:cs="Calibri"/>
-                <w:sz w:val="32"/>
-                <w:szCs w:val="32"/>
-              </w:rPr>
-            </w:pPr>
-            <w:r>
-              <w:rPr>
-                <w:rFonts w:ascii="Calibri" w:hAnsi="Calibri" w:cs="Calibri"/>
-                <w:sz w:val="32"/>
-                <w:szCs w:val="32"/>
-              </w:rPr>
-              <w:t>Takes the dirty state of your directory and saves the changes on the stack of unfinished changes. You can then have your partner commit their changes, you can pull and update your local repo, then retrieve your changes and apply</w:t>
+              <w:t>git stash apply</w:t>
+            </w:r>
+          </w:p>
+        </w:tc>
+        <w:tc>
+          <w:tcPr>
+            <w:tcW w:w="4148" w:type="dxa"/>
+          </w:tcPr>
+          <w:p>
+            <w:pPr>
+              <w:rPr>
+                <w:rFonts w:ascii="Calibri" w:hAnsi="Calibri" w:cs="Calibri"/>
+                <w:sz w:val="32"/>
+                <w:szCs w:val="32"/>
+              </w:rPr>
+            </w:pPr>
+            <w:r>
+              <w:rPr>
+                <w:rFonts w:ascii="Calibri" w:hAnsi="Calibri" w:cs="Calibri"/>
+                <w:sz w:val="32"/>
+                <w:szCs w:val="32"/>
+              </w:rPr>
+              <w:t xml:space="preserve">Takes the dirty state of your directory and saves the changes on the stack of unfinished changes. You can then have your partner commit their changes, you can pull and update your local repo, then retrieve your </w:t>
+            </w:r>
+            <w:r>
+              <w:rPr>
+                <w:rFonts w:ascii="Calibri" w:hAnsi="Calibri" w:cs="Calibri"/>
+                <w:sz w:val="32"/>
+                <w:szCs w:val="32"/>
+              </w:rPr>
+              <w:lastRenderedPageBreak/>
+              <w:t>changes and apply</w:t>
             </w:r>
           </w:p>
         </w:tc>
@@ -383,6 +440,7 @@
                 <w:sz w:val="32"/>
                 <w:szCs w:val="32"/>
               </w:rPr>
+              <w:lastRenderedPageBreak/>
               <w:t>git log</w:t>
             </w:r>
           </w:p>
@@ -434,25 +492,7 @@
                 <w:sz w:val="32"/>
                 <w:szCs w:val="32"/>
               </w:rPr>
-              <w:t>--author</w:t>
-            </w:r>
-            <w:proofErr w:type="gramStart"/>
-            <w:r>
-              <w:rPr>
-                <w:rFonts w:ascii="Calibri" w:hAnsi="Calibri" w:cs="Calibri"/>
-                <w:sz w:val="32"/>
-                <w:szCs w:val="32"/>
-              </w:rPr>
-              <w:t>=”…</w:t>
-            </w:r>
-            <w:proofErr w:type="gramEnd"/>
-            <w:r>
-              <w:rPr>
-                <w:rFonts w:ascii="Calibri" w:hAnsi="Calibri" w:cs="Calibri"/>
-                <w:sz w:val="32"/>
-                <w:szCs w:val="32"/>
-              </w:rPr>
-              <w:t>…” (changes by</w:t>
+              <w:t>--author=”……” (changes by</w:t>
             </w:r>
             <w:r>
               <w:rPr>
@@ -494,60 +534,24 @@
                 <w:sz w:val="32"/>
                 <w:szCs w:val="32"/>
               </w:rPr>
-              <w:t>--before</w:t>
-            </w:r>
-            <w:proofErr w:type="gramStart"/>
-            <w:r>
-              <w:rPr>
-                <w:rFonts w:ascii="Calibri" w:hAnsi="Calibri" w:cs="Calibri"/>
-                <w:sz w:val="32"/>
-                <w:szCs w:val="32"/>
-              </w:rPr>
-              <w:t>=”yesterday</w:t>
-            </w:r>
-            <w:proofErr w:type="gramEnd"/>
-            <w:r>
-              <w:rPr>
-                <w:rFonts w:ascii="Calibri" w:hAnsi="Calibri" w:cs="Calibri"/>
-                <w:sz w:val="32"/>
-                <w:szCs w:val="32"/>
-              </w:rPr>
-              <w:t>”</w:t>
-            </w:r>
-          </w:p>
-          <w:p>
-            <w:pPr>
-              <w:rPr>
-                <w:rFonts w:ascii="Calibri" w:hAnsi="Calibri" w:cs="Calibri"/>
-                <w:sz w:val="32"/>
-                <w:szCs w:val="32"/>
-              </w:rPr>
-            </w:pPr>
-            <w:r>
-              <w:rPr>
-                <w:rFonts w:ascii="Calibri" w:hAnsi="Calibri" w:cs="Calibri"/>
-                <w:sz w:val="32"/>
-                <w:szCs w:val="32"/>
-              </w:rPr>
-              <w:t>--after</w:t>
-            </w:r>
-            <w:proofErr w:type="gramStart"/>
-            <w:r>
-              <w:rPr>
-                <w:rFonts w:ascii="Calibri" w:hAnsi="Calibri" w:cs="Calibri"/>
-                <w:sz w:val="32"/>
-                <w:szCs w:val="32"/>
-              </w:rPr>
-              <w:t>=”…</w:t>
-            </w:r>
-            <w:proofErr w:type="gramEnd"/>
-            <w:r>
-              <w:rPr>
-                <w:rFonts w:ascii="Calibri" w:hAnsi="Calibri" w:cs="Calibri"/>
-                <w:sz w:val="32"/>
-                <w:szCs w:val="32"/>
-              </w:rPr>
-              <w:t>” --before=”…”</w:t>
+              <w:t>--before=”yesterday”</w:t>
+            </w:r>
+          </w:p>
+          <w:p>
+            <w:pPr>
+              <w:rPr>
+                <w:rFonts w:ascii="Calibri" w:hAnsi="Calibri" w:cs="Calibri"/>
+                <w:sz w:val="32"/>
+                <w:szCs w:val="32"/>
+              </w:rPr>
+            </w:pPr>
+            <w:r>
+              <w:rPr>
+                <w:rFonts w:ascii="Calibri" w:hAnsi="Calibri" w:cs="Calibri"/>
+                <w:sz w:val="32"/>
+                <w:szCs w:val="32"/>
+              </w:rPr>
+              <w:t>--after=”…” --before=”…”</w:t>
             </w:r>
           </w:p>
         </w:tc>

</xml_diff>

<commit_message>
Introduction to git commands
</commit_message>
<xml_diff>
--- a/Basic Git Commands.docx
+++ b/Basic Git Commands.docx
@@ -33,7 +33,25 @@
           <w:sz w:val="32"/>
           <w:szCs w:val="32"/>
         </w:rPr>
-        <w:t>The commands are executed in a command window. VS, VS Code and GitHub desktop all have the ability to open command windows.</w:t>
+        <w:t xml:space="preserve">The commands are executed in a command window. VS, VS Code and GitHub desktop all </w:t>
+      </w:r>
+      <w:proofErr w:type="gramStart"/>
+      <w:r>
+        <w:rPr>
+          <w:rFonts w:ascii="Calibri" w:hAnsi="Calibri" w:cs="Calibri"/>
+          <w:sz w:val="32"/>
+          <w:szCs w:val="32"/>
+        </w:rPr>
+        <w:t>have the ability to</w:t>
+      </w:r>
+      <w:proofErr w:type="gramEnd"/>
+      <w:r>
+        <w:rPr>
+          <w:rFonts w:ascii="Calibri" w:hAnsi="Calibri" w:cs="Calibri"/>
+          <w:sz w:val="32"/>
+          <w:szCs w:val="32"/>
+        </w:rPr>
+        <w:t xml:space="preserve"> open command windows.</w:t>
       </w:r>
     </w:p>
     <w:p>
@@ -68,7 +86,25 @@
           <w:sz w:val="32"/>
           <w:szCs w:val="32"/>
         </w:rPr>
-        <w:t xml:space="preserve"> Desktop installed then you already have Git installed.</w:t>
+        <w:t xml:space="preserve"> Desktop </w:t>
+      </w:r>
+      <w:proofErr w:type="gramStart"/>
+      <w:r>
+        <w:rPr>
+          <w:rFonts w:ascii="Calibri" w:hAnsi="Calibri" w:cs="Calibri"/>
+          <w:sz w:val="32"/>
+          <w:szCs w:val="32"/>
+        </w:rPr>
+        <w:t>installed</w:t>
+      </w:r>
+      <w:proofErr w:type="gramEnd"/>
+      <w:r>
+        <w:rPr>
+          <w:rFonts w:ascii="Calibri" w:hAnsi="Calibri" w:cs="Calibri"/>
+          <w:sz w:val="32"/>
+          <w:szCs w:val="32"/>
+        </w:rPr>
+        <w:t xml:space="preserve"> then you already have Git installed.</w:t>
       </w:r>
     </w:p>
     <w:p>
@@ -102,7 +138,25 @@
           <w:sz w:val="32"/>
           <w:szCs w:val="32"/>
         </w:rPr>
-        <w:t>To trace and prepare your repository changes for committing you can use: git add . or git add -a</w:t>
+        <w:t xml:space="preserve">To trace and prepare your repository changes for committing you can use: git </w:t>
+      </w:r>
+      <w:proofErr w:type="gramStart"/>
+      <w:r>
+        <w:rPr>
+          <w:rFonts w:ascii="Calibri" w:hAnsi="Calibri" w:cs="Calibri"/>
+          <w:sz w:val="32"/>
+          <w:szCs w:val="32"/>
+        </w:rPr>
+        <w:t>add .</w:t>
+      </w:r>
+      <w:proofErr w:type="gramEnd"/>
+      <w:r>
+        <w:rPr>
+          <w:rFonts w:ascii="Calibri" w:hAnsi="Calibri" w:cs="Calibri"/>
+          <w:sz w:val="32"/>
+          <w:szCs w:val="32"/>
+        </w:rPr>
+        <w:t xml:space="preserve"> or git add -a</w:t>
       </w:r>
     </w:p>
     <w:p>
@@ -119,7 +173,25 @@
           <w:sz w:val="32"/>
           <w:szCs w:val="32"/>
         </w:rPr>
-        <w:t>For help on your commands you can use: git command -help (which places a summary of options on the command window) or git command –help (which opens your help in a browser window)</w:t>
+        <w:t xml:space="preserve">For help on your </w:t>
+      </w:r>
+      <w:proofErr w:type="gramStart"/>
+      <w:r>
+        <w:rPr>
+          <w:rFonts w:ascii="Calibri" w:hAnsi="Calibri" w:cs="Calibri"/>
+          <w:sz w:val="32"/>
+          <w:szCs w:val="32"/>
+        </w:rPr>
+        <w:t>commands</w:t>
+      </w:r>
+      <w:proofErr w:type="gramEnd"/>
+      <w:r>
+        <w:rPr>
+          <w:rFonts w:ascii="Calibri" w:hAnsi="Calibri" w:cs="Calibri"/>
+          <w:sz w:val="32"/>
+          <w:szCs w:val="32"/>
+        </w:rPr>
+        <w:t xml:space="preserve"> you can use: git command -help (which places a summary of options on the command window) or git command –help (which opens your help in a browser window)</w:t>
       </w:r>
     </w:p>
     <w:p/>
@@ -146,6 +218,14 @@
                 <w:szCs w:val="32"/>
               </w:rPr>
             </w:pPr>
+            <w:r>
+              <w:rPr>
+                <w:rFonts w:ascii="Calibri" w:hAnsi="Calibri" w:cs="Calibri"/>
+                <w:sz w:val="32"/>
+                <w:szCs w:val="32"/>
+              </w:rPr>
+              <w:t>command</w:t>
+            </w:r>
           </w:p>
         </w:tc>
         <w:tc>
@@ -160,6 +240,14 @@
                 <w:szCs w:val="32"/>
               </w:rPr>
             </w:pPr>
+            <w:r>
+              <w:rPr>
+                <w:rFonts w:ascii="Calibri" w:hAnsi="Calibri" w:cs="Calibri"/>
+                <w:sz w:val="32"/>
+                <w:szCs w:val="32"/>
+              </w:rPr>
+              <w:t>action</w:t>
+            </w:r>
           </w:p>
         </w:tc>
       </w:tr>
@@ -176,6 +264,24 @@
                 <w:szCs w:val="32"/>
               </w:rPr>
             </w:pPr>
+            <w:r>
+              <w:rPr>
+                <w:rFonts w:ascii="Calibri" w:hAnsi="Calibri" w:cs="Calibri"/>
+                <w:sz w:val="32"/>
+                <w:szCs w:val="32"/>
+              </w:rPr>
+              <w:t xml:space="preserve">git </w:t>
+            </w:r>
+            <w:proofErr w:type="gramStart"/>
+            <w:r>
+              <w:rPr>
+                <w:rFonts w:ascii="Calibri" w:hAnsi="Calibri" w:cs="Calibri"/>
+                <w:sz w:val="32"/>
+                <w:szCs w:val="32"/>
+              </w:rPr>
+              <w:t>add .</w:t>
+            </w:r>
+            <w:proofErr w:type="gramEnd"/>
           </w:p>
         </w:tc>
         <w:tc>
@@ -190,6 +296,14 @@
                 <w:szCs w:val="32"/>
               </w:rPr>
             </w:pPr>
+            <w:r>
+              <w:rPr>
+                <w:rFonts w:ascii="Calibri" w:hAnsi="Calibri" w:cs="Calibri"/>
+                <w:sz w:val="32"/>
+                <w:szCs w:val="32"/>
+              </w:rPr>
+              <w:t>Stage all tracked files for committing</w:t>
+            </w:r>
           </w:p>
         </w:tc>
       </w:tr>
@@ -206,6 +320,14 @@
                 <w:szCs w:val="32"/>
               </w:rPr>
             </w:pPr>
+            <w:r>
+              <w:rPr>
+                <w:rFonts w:ascii="Calibri" w:hAnsi="Calibri" w:cs="Calibri"/>
+                <w:sz w:val="32"/>
+                <w:szCs w:val="32"/>
+              </w:rPr>
+              <w:t>git commit -m “your subject message”</w:t>
+            </w:r>
           </w:p>
         </w:tc>
         <w:tc>
@@ -220,6 +342,14 @@
                 <w:szCs w:val="32"/>
               </w:rPr>
             </w:pPr>
+            <w:r>
+              <w:rPr>
+                <w:rFonts w:ascii="Calibri" w:hAnsi="Calibri" w:cs="Calibri"/>
+                <w:sz w:val="32"/>
+                <w:szCs w:val="32"/>
+              </w:rPr>
+              <w:t>Commits staged files</w:t>
+            </w:r>
           </w:p>
         </w:tc>
       </w:tr>
@@ -242,24 +372,7 @@
                 <w:sz w:val="32"/>
                 <w:szCs w:val="32"/>
               </w:rPr>
-              <w:t>git pull</w:t>
-            </w:r>
-          </w:p>
-          <w:p>
-            <w:pPr>
-              <w:rPr>
-                <w:rFonts w:ascii="Calibri" w:hAnsi="Calibri" w:cs="Calibri"/>
-                <w:sz w:val="32"/>
-                <w:szCs w:val="32"/>
-              </w:rPr>
-            </w:pPr>
-            <w:r>
-              <w:rPr>
-                <w:rFonts w:ascii="Calibri" w:hAnsi="Calibri" w:cs="Calibri"/>
-                <w:sz w:val="32"/>
-                <w:szCs w:val="32"/>
-              </w:rPr>
-              <w:t>(git fetch and git merge)</w:t>
+              <w:t>git push</w:t>
             </w:r>
           </w:p>
         </w:tc>
@@ -281,7 +394,7 @@
                 <w:sz w:val="32"/>
                 <w:szCs w:val="32"/>
               </w:rPr>
-              <w:t>Fetch and merge from github.com</w:t>
+              <w:t>Pushes your commits to github.com</w:t>
             </w:r>
           </w:p>
         </w:tc>
@@ -305,7 +418,34 @@
                 <w:sz w:val="32"/>
                 <w:szCs w:val="32"/>
               </w:rPr>
-              <w:t>git status</w:t>
+              <w:t xml:space="preserve">git </w:t>
+            </w:r>
+            <w:proofErr w:type="gramStart"/>
+            <w:r>
+              <w:rPr>
+                <w:rFonts w:ascii="Calibri" w:hAnsi="Calibri" w:cs="Calibri"/>
+                <w:sz w:val="32"/>
+                <w:szCs w:val="32"/>
+              </w:rPr>
+              <w:t>pull</w:t>
+            </w:r>
+            <w:proofErr w:type="gramEnd"/>
+          </w:p>
+          <w:p>
+            <w:pPr>
+              <w:rPr>
+                <w:rFonts w:ascii="Calibri" w:hAnsi="Calibri" w:cs="Calibri"/>
+                <w:sz w:val="32"/>
+                <w:szCs w:val="32"/>
+              </w:rPr>
+            </w:pPr>
+            <w:r>
+              <w:rPr>
+                <w:rFonts w:ascii="Calibri" w:hAnsi="Calibri" w:cs="Calibri"/>
+                <w:sz w:val="32"/>
+                <w:szCs w:val="32"/>
+              </w:rPr>
+              <w:t>(git fetch and git merge)</w:t>
             </w:r>
           </w:p>
         </w:tc>
@@ -327,7 +467,7 @@
                 <w:sz w:val="32"/>
                 <w:szCs w:val="32"/>
               </w:rPr>
-              <w:t>This shows in a list the current status of tracked and untracked files in your local repository</w:t>
+              <w:t>Fetch and merge from github.com</w:t>
             </w:r>
           </w:p>
         </w:tc>
@@ -351,41 +491,7 @@
                 <w:sz w:val="32"/>
                 <w:szCs w:val="32"/>
               </w:rPr>
-              <w:t>git stash</w:t>
-            </w:r>
-          </w:p>
-          <w:p>
-            <w:pPr>
-              <w:rPr>
-                <w:rFonts w:ascii="Calibri" w:hAnsi="Calibri" w:cs="Calibri"/>
-                <w:sz w:val="32"/>
-                <w:szCs w:val="32"/>
-              </w:rPr>
-            </w:pPr>
-            <w:r>
-              <w:rPr>
-                <w:rFonts w:ascii="Calibri" w:hAnsi="Calibri" w:cs="Calibri"/>
-                <w:sz w:val="32"/>
-                <w:szCs w:val="32"/>
-              </w:rPr>
-              <w:t>git stash list</w:t>
-            </w:r>
-          </w:p>
-          <w:p>
-            <w:pPr>
-              <w:rPr>
-                <w:rFonts w:ascii="Calibri" w:hAnsi="Calibri" w:cs="Calibri"/>
-                <w:sz w:val="32"/>
-                <w:szCs w:val="32"/>
-              </w:rPr>
-            </w:pPr>
-            <w:r>
-              <w:rPr>
-                <w:rFonts w:ascii="Calibri" w:hAnsi="Calibri" w:cs="Calibri"/>
-                <w:sz w:val="32"/>
-                <w:szCs w:val="32"/>
-              </w:rPr>
-              <w:t>git stash apply</w:t>
+              <w:t>git status</w:t>
             </w:r>
           </w:p>
         </w:tc>
@@ -407,16 +513,25 @@
                 <w:sz w:val="32"/>
                 <w:szCs w:val="32"/>
               </w:rPr>
-              <w:t xml:space="preserve">Takes the dirty state of your directory and saves the changes on the stack of unfinished changes. You can then have your partner commit their changes, you can pull and update your local repo, then retrieve your </w:t>
-            </w:r>
-            <w:r>
-              <w:rPr>
-                <w:rFonts w:ascii="Calibri" w:hAnsi="Calibri" w:cs="Calibri"/>
-                <w:sz w:val="32"/>
-                <w:szCs w:val="32"/>
-              </w:rPr>
-              <w:lastRenderedPageBreak/>
-              <w:t>changes and apply</w:t>
+              <w:t xml:space="preserve">This shows in a list the </w:t>
+            </w:r>
+            <w:proofErr w:type="gramStart"/>
+            <w:r>
+              <w:rPr>
+                <w:rFonts w:ascii="Calibri" w:hAnsi="Calibri" w:cs="Calibri"/>
+                <w:sz w:val="32"/>
+                <w:szCs w:val="32"/>
+              </w:rPr>
+              <w:t>current status</w:t>
+            </w:r>
+            <w:proofErr w:type="gramEnd"/>
+            <w:r>
+              <w:rPr>
+                <w:rFonts w:ascii="Calibri" w:hAnsi="Calibri" w:cs="Calibri"/>
+                <w:sz w:val="32"/>
+                <w:szCs w:val="32"/>
+              </w:rPr>
+              <w:t xml:space="preserve"> of tracked and untracked files in your local repository</w:t>
             </w:r>
           </w:p>
         </w:tc>
@@ -440,118 +555,59 @@
                 <w:sz w:val="32"/>
                 <w:szCs w:val="32"/>
               </w:rPr>
-              <w:lastRenderedPageBreak/>
-              <w:t>git log</w:t>
-            </w:r>
-          </w:p>
-          <w:p>
-            <w:pPr>
-              <w:rPr>
-                <w:rFonts w:ascii="Calibri" w:hAnsi="Calibri" w:cs="Calibri"/>
-                <w:sz w:val="32"/>
-                <w:szCs w:val="32"/>
-              </w:rPr>
-            </w:pPr>
-            <w:r>
-              <w:rPr>
-                <w:rFonts w:ascii="Calibri" w:hAnsi="Calibri" w:cs="Calibri"/>
-                <w:sz w:val="32"/>
-                <w:szCs w:val="32"/>
-              </w:rPr>
-              <w:t>options:</w:t>
-            </w:r>
-          </w:p>
-          <w:p>
-            <w:pPr>
-              <w:rPr>
-                <w:rFonts w:ascii="Calibri" w:hAnsi="Calibri" w:cs="Calibri"/>
-                <w:sz w:val="32"/>
-                <w:szCs w:val="32"/>
-              </w:rPr>
-            </w:pPr>
-            <w:r>
-              <w:rPr>
-                <w:rFonts w:ascii="Calibri" w:hAnsi="Calibri" w:cs="Calibri"/>
-                <w:sz w:val="32"/>
-                <w:szCs w:val="32"/>
-              </w:rPr>
-              <w:t>-n x (where is a number)</w:t>
-            </w:r>
-          </w:p>
-          <w:p>
-            <w:pPr>
-              <w:rPr>
-                <w:rFonts w:ascii="Calibri" w:hAnsi="Calibri" w:cs="Calibri"/>
-                <w:sz w:val="32"/>
-                <w:szCs w:val="32"/>
-              </w:rPr>
-            </w:pPr>
-            <w:r>
-              <w:rPr>
-                <w:rFonts w:ascii="Calibri" w:hAnsi="Calibri" w:cs="Calibri"/>
-                <w:sz w:val="32"/>
-                <w:szCs w:val="32"/>
-              </w:rPr>
-              <w:t>--author=”……” (changes by</w:t>
-            </w:r>
-            <w:r>
-              <w:rPr>
-                <w:rFonts w:ascii="Calibri" w:hAnsi="Calibri" w:cs="Calibri"/>
-                <w:sz w:val="32"/>
-                <w:szCs w:val="32"/>
-              </w:rPr>
-              <w:t>)</w:t>
-            </w:r>
-          </w:p>
-          <w:p>
-            <w:pPr>
-              <w:rPr>
-                <w:rFonts w:ascii="Calibri" w:hAnsi="Calibri" w:cs="Calibri"/>
-                <w:sz w:val="32"/>
-                <w:szCs w:val="32"/>
-              </w:rPr>
-            </w:pPr>
-            <w:r>
-              <w:rPr>
-                <w:rFonts w:ascii="Calibri" w:hAnsi="Calibri" w:cs="Calibri"/>
-                <w:sz w:val="32"/>
-                <w:szCs w:val="32"/>
-              </w:rPr>
-              <w:t>--after=”2019-5-22”</w:t>
-            </w:r>
-          </w:p>
-          <w:p>
-            <w:pPr>
-              <w:rPr>
-                <w:rFonts w:ascii="Calibri" w:hAnsi="Calibri" w:cs="Calibri"/>
-                <w:sz w:val="32"/>
-                <w:szCs w:val="32"/>
-              </w:rPr>
-            </w:pPr>
-            <w:r>
-              <w:rPr>
-                <w:rFonts w:ascii="Calibri" w:hAnsi="Calibri" w:cs="Calibri"/>
-                <w:sz w:val="32"/>
-                <w:szCs w:val="32"/>
-              </w:rPr>
-              <w:t>--before=”yesterday”</w:t>
-            </w:r>
-          </w:p>
-          <w:p>
-            <w:pPr>
-              <w:rPr>
-                <w:rFonts w:ascii="Calibri" w:hAnsi="Calibri" w:cs="Calibri"/>
-                <w:sz w:val="32"/>
-                <w:szCs w:val="32"/>
-              </w:rPr>
-            </w:pPr>
-            <w:r>
-              <w:rPr>
-                <w:rFonts w:ascii="Calibri" w:hAnsi="Calibri" w:cs="Calibri"/>
-                <w:sz w:val="32"/>
-                <w:szCs w:val="32"/>
-              </w:rPr>
-              <w:t>--after=”…” --before=”…”</w:t>
+              <w:t>git stash</w:t>
+            </w:r>
+          </w:p>
+          <w:p>
+            <w:pPr>
+              <w:rPr>
+                <w:rFonts w:ascii="Calibri" w:hAnsi="Calibri" w:cs="Calibri"/>
+                <w:sz w:val="32"/>
+                <w:szCs w:val="32"/>
+              </w:rPr>
+            </w:pPr>
+            <w:r>
+              <w:rPr>
+                <w:rFonts w:ascii="Calibri" w:hAnsi="Calibri" w:cs="Calibri"/>
+                <w:sz w:val="32"/>
+                <w:szCs w:val="32"/>
+              </w:rPr>
+              <w:t>git stash list</w:t>
+            </w:r>
+          </w:p>
+          <w:p>
+            <w:pPr>
+              <w:rPr>
+                <w:rFonts w:ascii="Calibri" w:hAnsi="Calibri" w:cs="Calibri"/>
+                <w:sz w:val="32"/>
+                <w:szCs w:val="32"/>
+              </w:rPr>
+            </w:pPr>
+            <w:r>
+              <w:rPr>
+                <w:rFonts w:ascii="Calibri" w:hAnsi="Calibri" w:cs="Calibri"/>
+                <w:sz w:val="32"/>
+                <w:szCs w:val="32"/>
+              </w:rPr>
+              <w:t xml:space="preserve">git </w:t>
+            </w:r>
+            <w:proofErr w:type="gramStart"/>
+            <w:r>
+              <w:rPr>
+                <w:rFonts w:ascii="Calibri" w:hAnsi="Calibri" w:cs="Calibri"/>
+                <w:sz w:val="32"/>
+                <w:szCs w:val="32"/>
+              </w:rPr>
+              <w:t>stash</w:t>
+            </w:r>
+            <w:proofErr w:type="gramEnd"/>
+            <w:r>
+              <w:rPr>
+                <w:rFonts w:ascii="Calibri" w:hAnsi="Calibri" w:cs="Calibri"/>
+                <w:sz w:val="32"/>
+                <w:szCs w:val="32"/>
+              </w:rPr>
+              <w:t xml:space="preserve"> apply</w:t>
             </w:r>
           </w:p>
         </w:tc>
@@ -573,7 +629,16 @@
                 <w:sz w:val="32"/>
                 <w:szCs w:val="32"/>
               </w:rPr>
-              <w:t>Allow one to view the history of the repo(commits)</w:t>
+              <w:t xml:space="preserve">Takes the dirty state of your directory and saves the changes on the stack of unfinished changes. You can </w:t>
+            </w:r>
+            <w:r>
+              <w:rPr>
+                <w:rFonts w:ascii="Calibri" w:hAnsi="Calibri" w:cs="Calibri"/>
+                <w:sz w:val="32"/>
+                <w:szCs w:val="32"/>
+              </w:rPr>
+              <w:lastRenderedPageBreak/>
+              <w:t>then have your partner commit their changes, you can pull and update your local repo, then retrieve your changes and apply</w:t>
             </w:r>
           </w:p>
         </w:tc>
@@ -591,6 +656,179 @@
                 <w:szCs w:val="32"/>
               </w:rPr>
             </w:pPr>
+            <w:r>
+              <w:rPr>
+                <w:rFonts w:ascii="Calibri" w:hAnsi="Calibri" w:cs="Calibri"/>
+                <w:sz w:val="32"/>
+                <w:szCs w:val="32"/>
+              </w:rPr>
+              <w:lastRenderedPageBreak/>
+              <w:t>git log</w:t>
+            </w:r>
+          </w:p>
+          <w:p>
+            <w:pPr>
+              <w:rPr>
+                <w:rFonts w:ascii="Calibri" w:hAnsi="Calibri" w:cs="Calibri"/>
+                <w:sz w:val="32"/>
+                <w:szCs w:val="32"/>
+              </w:rPr>
+            </w:pPr>
+            <w:r>
+              <w:rPr>
+                <w:rFonts w:ascii="Calibri" w:hAnsi="Calibri" w:cs="Calibri"/>
+                <w:sz w:val="32"/>
+                <w:szCs w:val="32"/>
+              </w:rPr>
+              <w:t>options:</w:t>
+            </w:r>
+          </w:p>
+          <w:p>
+            <w:pPr>
+              <w:rPr>
+                <w:rFonts w:ascii="Calibri" w:hAnsi="Calibri" w:cs="Calibri"/>
+                <w:sz w:val="32"/>
+                <w:szCs w:val="32"/>
+              </w:rPr>
+            </w:pPr>
+            <w:r>
+              <w:rPr>
+                <w:rFonts w:ascii="Calibri" w:hAnsi="Calibri" w:cs="Calibri"/>
+                <w:sz w:val="32"/>
+                <w:szCs w:val="32"/>
+              </w:rPr>
+              <w:t>-n x (where is a number)</w:t>
+            </w:r>
+          </w:p>
+          <w:p>
+            <w:pPr>
+              <w:rPr>
+                <w:rFonts w:ascii="Calibri" w:hAnsi="Calibri" w:cs="Calibri"/>
+                <w:sz w:val="32"/>
+                <w:szCs w:val="32"/>
+              </w:rPr>
+            </w:pPr>
+            <w:r>
+              <w:rPr>
+                <w:rFonts w:ascii="Calibri" w:hAnsi="Calibri" w:cs="Calibri"/>
+                <w:sz w:val="32"/>
+                <w:szCs w:val="32"/>
+              </w:rPr>
+              <w:t>--author</w:t>
+            </w:r>
+            <w:proofErr w:type="gramStart"/>
+            <w:r>
+              <w:rPr>
+                <w:rFonts w:ascii="Calibri" w:hAnsi="Calibri" w:cs="Calibri"/>
+                <w:sz w:val="32"/>
+                <w:szCs w:val="32"/>
+              </w:rPr>
+              <w:t>=”…</w:t>
+            </w:r>
+            <w:proofErr w:type="gramEnd"/>
+            <w:r>
+              <w:rPr>
+                <w:rFonts w:ascii="Calibri" w:hAnsi="Calibri" w:cs="Calibri"/>
+                <w:sz w:val="32"/>
+                <w:szCs w:val="32"/>
+              </w:rPr>
+              <w:t>…” (changes by</w:t>
+            </w:r>
+            <w:r>
+              <w:rPr>
+                <w:rFonts w:ascii="Calibri" w:hAnsi="Calibri" w:cs="Calibri"/>
+                <w:sz w:val="32"/>
+                <w:szCs w:val="32"/>
+              </w:rPr>
+              <w:t>)</w:t>
+            </w:r>
+          </w:p>
+          <w:p>
+            <w:pPr>
+              <w:rPr>
+                <w:rFonts w:ascii="Calibri" w:hAnsi="Calibri" w:cs="Calibri"/>
+                <w:sz w:val="32"/>
+                <w:szCs w:val="32"/>
+              </w:rPr>
+            </w:pPr>
+            <w:r>
+              <w:rPr>
+                <w:rFonts w:ascii="Calibri" w:hAnsi="Calibri" w:cs="Calibri"/>
+                <w:sz w:val="32"/>
+                <w:szCs w:val="32"/>
+              </w:rPr>
+              <w:t>--after=”2019-5-22”</w:t>
+            </w:r>
+          </w:p>
+          <w:p>
+            <w:pPr>
+              <w:rPr>
+                <w:rFonts w:ascii="Calibri" w:hAnsi="Calibri" w:cs="Calibri"/>
+                <w:sz w:val="32"/>
+                <w:szCs w:val="32"/>
+              </w:rPr>
+            </w:pPr>
+            <w:r>
+              <w:rPr>
+                <w:rFonts w:ascii="Calibri" w:hAnsi="Calibri" w:cs="Calibri"/>
+                <w:sz w:val="32"/>
+                <w:szCs w:val="32"/>
+              </w:rPr>
+              <w:t>--before</w:t>
+            </w:r>
+            <w:proofErr w:type="gramStart"/>
+            <w:r>
+              <w:rPr>
+                <w:rFonts w:ascii="Calibri" w:hAnsi="Calibri" w:cs="Calibri"/>
+                <w:sz w:val="32"/>
+                <w:szCs w:val="32"/>
+              </w:rPr>
+              <w:t>=”yesterday</w:t>
+            </w:r>
+            <w:proofErr w:type="gramEnd"/>
+            <w:r>
+              <w:rPr>
+                <w:rFonts w:ascii="Calibri" w:hAnsi="Calibri" w:cs="Calibri"/>
+                <w:sz w:val="32"/>
+                <w:szCs w:val="32"/>
+              </w:rPr>
+              <w:t>”</w:t>
+            </w:r>
+          </w:p>
+          <w:p>
+            <w:pPr>
+              <w:rPr>
+                <w:rFonts w:ascii="Calibri" w:hAnsi="Calibri" w:cs="Calibri"/>
+                <w:sz w:val="32"/>
+                <w:szCs w:val="32"/>
+              </w:rPr>
+            </w:pPr>
+            <w:r>
+              <w:rPr>
+                <w:rFonts w:ascii="Calibri" w:hAnsi="Calibri" w:cs="Calibri"/>
+                <w:sz w:val="32"/>
+                <w:szCs w:val="32"/>
+              </w:rPr>
+              <w:t>--after</w:t>
+            </w:r>
+            <w:proofErr w:type="gramStart"/>
+            <w:r>
+              <w:rPr>
+                <w:rFonts w:ascii="Calibri" w:hAnsi="Calibri" w:cs="Calibri"/>
+                <w:sz w:val="32"/>
+                <w:szCs w:val="32"/>
+              </w:rPr>
+              <w:t>=”…</w:t>
+            </w:r>
+            <w:proofErr w:type="gramEnd"/>
+            <w:r>
+              <w:rPr>
+                <w:rFonts w:ascii="Calibri" w:hAnsi="Calibri" w:cs="Calibri"/>
+                <w:sz w:val="32"/>
+                <w:szCs w:val="32"/>
+              </w:rPr>
+              <w:t>” --before=”…”</w:t>
+            </w:r>
           </w:p>
         </w:tc>
         <w:tc>
@@ -605,6 +843,14 @@
                 <w:szCs w:val="32"/>
               </w:rPr>
             </w:pPr>
+            <w:r>
+              <w:rPr>
+                <w:rFonts w:ascii="Calibri" w:hAnsi="Calibri" w:cs="Calibri"/>
+                <w:sz w:val="32"/>
+                <w:szCs w:val="32"/>
+              </w:rPr>
+              <w:t>Allow one to view the history of the repo(commits)</w:t>
+            </w:r>
           </w:p>
         </w:tc>
       </w:tr>

</xml_diff>